<commit_message>
Bugfix : erreur chargement référentiel modifié >> 5.7
</commit_message>
<xml_diff>
--- a/images_aide/Sources.docx
+++ b/images_aide/Sources.docx
@@ -5,7 +5,7 @@
     <w:p>
       <w:r>
         <w:pict>
-          <v:group id="_x0000_s1027" editas="canvas" style="width:541.05pt;height:421.95pt;mso-position-horizontal-relative:char;mso-position-vertical-relative:line" coordorigin="2360,3043" coordsize="8588,6698">
+          <v:group id="_x0000_s1027" editas="canvas" style="width:576.1pt;height:419.55pt;mso-position-horizontal-relative:char;mso-position-vertical-relative:line" coordorigin="2360,3043" coordsize="9144,6660">
             <o:lock v:ext="edit" aspectratio="t"/>
             <v:shapetype id="_x0000_t75" coordsize="21600,21600" o:spt="75" o:preferrelative="t" path="m@4@5l@4@11@9@11@9@5xe" filled="f" stroked="f">
               <v:stroke joinstyle="miter"/>
@@ -26,12 +26,12 @@
               <v:path o:extrusionok="f" gradientshapeok="t" o:connecttype="rect"/>
               <o:lock v:ext="edit" aspectratio="t"/>
             </v:shapetype>
-            <v:shape id="_x0000_s1026" type="#_x0000_t75" style="position:absolute;left:2360;top:3043;width:8588;height:6698" o:preferrelative="f">
+            <v:shape id="_x0000_s1026" type="#_x0000_t75" style="position:absolute;left:2360;top:3043;width:9144;height:6660" o:preferrelative="f">
               <v:fill o:detectmouseclick="t"/>
               <v:path o:extrusionok="t" o:connecttype="none"/>
               <o:lock v:ext="edit" text="t"/>
             </v:shape>
-            <v:shape id="_x0000_s1029" type="#_x0000_t75" style="position:absolute;left:2360;top:3043;width:8588;height:6195">
+            <v:shape id="_x0000_s1070" type="#_x0000_t75" style="position:absolute;left:2360;top:3043;width:9144;height:6660">
               <v:imagedata r:id="rId5" o:title=""/>
             </v:shape>
             <v:shapetype id="_x0000_t202" coordsize="21600,21600" o:spt="202" path="m,l,21600r21600,l21600,xe">
@@ -135,7 +135,7 @@
                 </w:txbxContent>
               </v:textbox>
             </v:shape>
-            <v:shape id="_x0000_s1034" type="#_x0000_t61" style="position:absolute;left:2477;top:8646;width:1609;height:646;v-text-anchor:middle" adj="3920,-6820" strokecolor="red">
+            <v:shape id="_x0000_s1034" type="#_x0000_t61" style="position:absolute;left:3609;top:8864;width:1610;height:645;v-text-anchor:middle" adj="2716,-8821" strokecolor="red">
               <v:fill opacity="52429f"/>
               <v:textbox>
                 <w:txbxContent>
@@ -159,7 +159,7 @@
                 </w:txbxContent>
               </v:textbox>
             </v:shape>
-            <v:shape id="_x0000_s1035" type="#_x0000_t61" style="position:absolute;left:4305;top:8646;width:1689;height:646;v-text-anchor:middle" adj="3735,-6820" strokecolor="red">
+            <v:shape id="_x0000_s1035" type="#_x0000_t61" style="position:absolute;left:9611;top:8864;width:1689;height:646;v-text-anchor:middle" adj="3735,-6820" strokecolor="red">
               <v:fill opacity="52429f"/>
               <v:textbox>
                 <w:txbxContent>
@@ -183,7 +183,91 @@
                 </w:txbxContent>
               </v:textbox>
             </v:shape>
-            <v:shape id="_x0000_s1036" type="#_x0000_t61" style="position:absolute;left:6213;top:8646;width:3796;height:1088;v-text-anchor:middle" adj="1436,-9374" strokecolor="red">
+            <v:shape id="_x0000_s1036" type="#_x0000_t61" style="position:absolute;left:5319;top:8536;width:3795;height:923;v-text-anchor:middle" adj="1436,-11051" strokecolor="red">
+              <v:fill opacity="52429f"/>
+              <v:textbox style="mso-next-textbox:#_x0000_s1036">
+                <w:txbxContent>
+                  <w:p>
+                    <w:pPr>
+                      <w:spacing w:after="0"/>
+                      <w:jc w:val="center"/>
+                      <w:rPr>
+                        <w:b/>
+                        <w:color w:val="FF0000"/>
+                        <w:szCs w:val="40"/>
+                      </w:rPr>
+                    </w:pPr>
+                    <w:r>
+                      <w:rPr>
+                        <w:b/>
+                        <w:color w:val="FF0000"/>
+                        <w:szCs w:val="40"/>
+                      </w:rPr>
+                      <w:t>Etablissement</w:t>
+                    </w:r>
+                  </w:p>
+                  <w:p>
+                    <w:pPr>
+                      <w:spacing w:after="0"/>
+                      <w:jc w:val="center"/>
+                      <w:rPr>
+                        <w:i/>
+                        <w:sz w:val="20"/>
+                        <w:szCs w:val="20"/>
+                      </w:rPr>
+                    </w:pPr>
+                    <w:r>
+                      <w:rPr>
+                        <w:b/>
+                        <w:i/>
+                        <w:color w:val="FF0000"/>
+                        <w:sz w:val="20"/>
+                        <w:szCs w:val="20"/>
+                      </w:rPr>
+                      <w:t xml:space="preserve">(par défaut, ce sont ceux </w:t>
+                    </w:r>
+                    <w:r>
+                      <w:rPr>
+                        <w:b/>
+                        <w:i/>
+                        <w:color w:val="FF0000"/>
+                        <w:sz w:val="20"/>
+                        <w:szCs w:val="20"/>
+                      </w:rPr>
+                      <w:t>de</w:t>
+                    </w:r>
+                    <w:r>
+                      <w:rPr>
+                        <w:b/>
+                        <w:i/>
+                        <w:color w:val="FF0000"/>
+                        <w:sz w:val="20"/>
+                        <w:szCs w:val="20"/>
+                      </w:rPr>
+                      <w:t xml:space="preserve"> l'académie de Clermont Ferrand, mais il est possible de les modifier)</w:t>
+                    </w:r>
+                  </w:p>
+                </w:txbxContent>
+              </v:textbox>
+            </v:shape>
+            <w10:wrap type="none"/>
+            <w10:anchorlock/>
+          </v:group>
+        </w:pict>
+      </w:r>
+      <w:r>
+        <w:pict>
+          <v:group id="_x0000_s1071" editas="canvas" style="width:578.4pt;height:422.85pt;mso-position-horizontal-relative:char;mso-position-vertical-relative:line" coordorigin="2360,3043" coordsize="9181,6712">
+            <o:lock v:ext="edit" aspectratio="t"/>
+            <v:shape id="_x0000_s1072" type="#_x0000_t75" style="position:absolute;left:2360;top:3043;width:9181;height:6712" o:preferrelative="f">
+              <v:fill o:detectmouseclick="t"/>
+              <v:path o:extrusionok="t" o:connecttype="none"/>
+              <o:lock v:ext="edit" text="t"/>
+            </v:shape>
+            <v:shape id="_x0000_s1080" type="#_x0000_t75" style="position:absolute;left:2360;top:3043;width:9181;height:6712">
+              <v:imagedata r:id="rId6" o:title=""/>
+            </v:shape>
+            <v:shape id="_x0000_s1074" type="#_x0000_t202" style="position:absolute;left:5796;top:5019;width:3031;height:1123;v-text-anchor:middle" strokecolor="red">
               <v:fill opacity="52429f"/>
               <v:textbox>
                 <w:txbxContent>
@@ -194,6 +278,7 @@
                       <w:rPr>
                         <w:b/>
                         <w:color w:val="FF0000"/>
+                        <w:sz w:val="40"/>
                         <w:szCs w:val="40"/>
                       </w:rPr>
                     </w:pPr>
@@ -201,36 +286,25 @@
                       <w:rPr>
                         <w:b/>
                         <w:color w:val="FF0000"/>
-                        <w:szCs w:val="40"/>
-                      </w:rPr>
-                      <w:t>Centres d'intérêt de l'enseignement technologique transversal</w:t>
-                    </w:r>
-                  </w:p>
-                  <w:p>
-                    <w:pPr>
-                      <w:spacing w:after="0"/>
-                      <w:jc w:val="center"/>
-                      <w:rPr>
-                        <w:i/>
-                        <w:sz w:val="20"/>
-                        <w:szCs w:val="20"/>
-                      </w:rPr>
-                    </w:pPr>
-                    <w:r>
-                      <w:rPr>
-                        <w:b/>
-                        <w:i/>
-                        <w:color w:val="FF0000"/>
-                        <w:sz w:val="20"/>
-                        <w:szCs w:val="20"/>
-                      </w:rPr>
-                      <w:t>(par défaut, ce sont ceux choisis dans l'académie de Clermont Ferrand, mais il est possible de les modifier)</w:t>
+                        <w:sz w:val="40"/>
+                        <w:szCs w:val="40"/>
+                      </w:rPr>
+                      <w:t xml:space="preserve">Aperçu de la fiche de </w:t>
+                    </w:r>
+                    <w:r>
+                      <w:rPr>
+                        <w:b/>
+                        <w:color w:val="FF0000"/>
+                        <w:sz w:val="40"/>
+                        <w:szCs w:val="40"/>
+                      </w:rPr>
+                      <w:t>projet</w:t>
                     </w:r>
                   </w:p>
                 </w:txbxContent>
               </v:textbox>
             </v:shape>
-            <v:shape id="_x0000_s1037" type="#_x0000_t61" style="position:absolute;left:8319;top:7096;width:1690;height:646;v-text-anchor:middle" adj="20373,29401" strokecolor="red">
+            <v:shape id="_x0000_s1075" type="#_x0000_t61" style="position:absolute;left:2635;top:5779;width:1611;height:869;v-text-anchor:middle" adj="12445,-5523" strokecolor="red">
               <v:fill opacity="52429f"/>
               <v:textbox>
                 <w:txbxContent>
@@ -248,7 +322,47 @@
                         <w:color w:val="FF0000"/>
                         <w:szCs w:val="40"/>
                       </w:rPr>
-                      <w:t>Position des CI sur le cible MEI/FSC</w:t>
+                      <w:t xml:space="preserve">Arbre présentant la structure </w:t>
+                    </w:r>
+                    <w:r>
+                      <w:rPr>
+                        <w:b/>
+                        <w:color w:val="FF0000"/>
+                        <w:szCs w:val="40"/>
+                      </w:rPr>
+                      <w:t>du projet</w:t>
+                    </w:r>
+                  </w:p>
+                </w:txbxContent>
+              </v:textbox>
+            </v:shape>
+            <v:shape id="_x0000_s1076" type="#_x0000_t61" style="position:absolute;left:4573;top:8219;width:2534;height:923;v-text-anchor:middle" adj="1724,-6166" strokecolor="red">
+              <v:fill opacity="52429f"/>
+              <v:textbox>
+                <w:txbxContent>
+                  <w:p>
+                    <w:pPr>
+                      <w:spacing w:after="0"/>
+                      <w:jc w:val="center"/>
+                      <w:rPr>
+                        <w:sz w:val="22"/>
+                      </w:rPr>
+                    </w:pPr>
+                    <w:r>
+                      <w:rPr>
+                        <w:b/>
+                        <w:color w:val="FF0000"/>
+                        <w:szCs w:val="40"/>
+                      </w:rPr>
+                      <w:t xml:space="preserve">Compétences à mobiliser pour réaliser la </w:t>
+                    </w:r>
+                    <w:r>
+                      <w:rPr>
+                        <w:b/>
+                        <w:color w:val="FF0000"/>
+                        <w:szCs w:val="40"/>
+                      </w:rPr>
+                      <w:t>tâche sélectionnée</w:t>
                     </w:r>
                   </w:p>
                 </w:txbxContent>
@@ -260,60 +374,10 @@
         </w:pict>
       </w:r>
     </w:p>
-    <w:p>
-      <w:r>
-        <w:rPr>
-          <w:noProof/>
-          <w:lang w:eastAsia="fr-FR"/>
-        </w:rPr>
-        <w:lastRenderedPageBreak/>
-        <w:drawing>
-          <wp:inline distT="0" distB="0" distL="0" distR="0">
-            <wp:extent cx="8892540" cy="6409972"/>
-            <wp:effectExtent l="19050" t="0" r="3810" b="0"/>
-            <wp:docPr id="15" name="Image 15"/>
-            <wp:cNvGraphicFramePr>
-              <a:graphicFrameLocks xmlns:a="http://schemas.openxmlformats.org/drawingml/2006/main" noChangeAspect="1"/>
-            </wp:cNvGraphicFramePr>
-            <a:graphic xmlns:a="http://schemas.openxmlformats.org/drawingml/2006/main">
-              <a:graphicData uri="http://schemas.openxmlformats.org/drawingml/2006/picture">
-                <pic:pic xmlns:pic="http://schemas.openxmlformats.org/drawingml/2006/picture">
-                  <pic:nvPicPr>
-                    <pic:cNvPr id="0" name="Picture 15"/>
-                    <pic:cNvPicPr>
-                      <a:picLocks noChangeAspect="1" noChangeArrowheads="1"/>
-                    </pic:cNvPicPr>
-                  </pic:nvPicPr>
-                  <pic:blipFill>
-                    <a:blip r:embed="rId6" cstate="print"/>
-                    <a:srcRect/>
-                    <a:stretch>
-                      <a:fillRect/>
-                    </a:stretch>
-                  </pic:blipFill>
-                  <pic:spPr bwMode="auto">
-                    <a:xfrm>
-                      <a:off x="0" y="0"/>
-                      <a:ext cx="8892540" cy="6409972"/>
-                    </a:xfrm>
-                    <a:prstGeom prst="rect">
-                      <a:avLst/>
-                    </a:prstGeom>
-                    <a:noFill/>
-                    <a:ln w="9525">
-                      <a:noFill/>
-                      <a:miter lim="800000"/>
-                      <a:headEnd/>
-                      <a:tailEnd/>
-                    </a:ln>
-                  </pic:spPr>
-                </pic:pic>
-              </a:graphicData>
-            </a:graphic>
-          </wp:inline>
-        </w:drawing>
-      </w:r>
-    </w:p>
+    <w:p/>
+    <w:p/>
+    <w:p/>
+    <w:p/>
     <w:p>
       <w:r>
         <w:pict>
@@ -359,12 +423,6 @@
     </w:p>
     <w:p/>
     <w:p>
-      <w:r>
-        <w:rPr>
-          <w:noProof/>
-          <w:lang w:eastAsia="fr-FR"/>
-        </w:rPr>
-      </w:r>
       <w:r>
         <w:pict>
           <v:group id="_x0000_s1056" editas="canvas" style="width:701.8pt;height:200.5pt;mso-position-horizontal-relative:char;mso-position-vertical-relative:line" coordorigin="1417,1806" coordsize="14036,4010">

</xml_diff>